<commit_message>
Added Design Phase Word Version 1.1 to git
</commit_message>
<xml_diff>
--- a/app/Documentation/M326_DesignPhase.docx
+++ b/app/Documentation/M326_DesignPhase.docx
@@ -389,8 +389,82 @@
         </w:rPr>
       </w:pPr>
     </w:p>
+    <w:p>
+      <w:pPr>
+        <w:rPr>
+          <w:lang w:val="en-US"/>
+        </w:rPr>
+      </w:pPr>
+      <w:r>
+        <w:rPr>
+          <w:lang w:val="en-US"/>
+        </w:rPr>
+        <w:t xml:space="preserve">Class </w:t>
+      </w:r>
+      <w:proofErr w:type="spellStart"/>
+      <w:r>
+        <w:rPr>
+          <w:lang w:val="en-US"/>
+        </w:rPr>
+        <w:t>Diagramm</w:t>
+      </w:r>
+      <w:proofErr w:type="spellEnd"/>
+      <w:r>
+        <w:rPr>
+          <w:lang w:val="en-US"/>
+        </w:rPr>
+        <w:t>:</w:t>
+      </w:r>
+    </w:p>
+    <w:p>
+      <w:pPr>
+        <w:rPr>
+          <w:lang w:val="en-US"/>
+        </w:rPr>
+      </w:pPr>
+      <w:r>
+        <w:rPr>
+          <w:lang w:val="en-US"/>
+        </w:rPr>
+        <w:drawing>
+          <wp:inline distT="0" distB="0" distL="0" distR="0" wp14:anchorId="1ADF0488" wp14:editId="10CE2E07">
+            <wp:extent cx="5731510" cy="2263775"/>
+            <wp:effectExtent l="0" t="0" r="2540" b="3175"/>
+            <wp:docPr id="5" name="Grafik 5" descr="Ein Bild, das Text enthält.&#10;&#10;Automatisch generierte Beschreibung"/>
+            <wp:cNvGraphicFramePr>
+              <a:graphicFrameLocks xmlns:a="http://schemas.openxmlformats.org/drawingml/2006/main" noChangeAspect="1"/>
+            </wp:cNvGraphicFramePr>
+            <a:graphic xmlns:a="http://schemas.openxmlformats.org/drawingml/2006/main">
+              <a:graphicData uri="http://schemas.openxmlformats.org/drawingml/2006/picture">
+                <pic:pic xmlns:pic="http://schemas.openxmlformats.org/drawingml/2006/picture">
+                  <pic:nvPicPr>
+                    <pic:cNvPr id="5" name="Grafik 5" descr="Ein Bild, das Text enthält.&#10;&#10;Automatisch generierte Beschreibung"/>
+                    <pic:cNvPicPr/>
+                  </pic:nvPicPr>
+                  <pic:blipFill>
+                    <a:blip r:embed="rId10"/>
+                    <a:stretch>
+                      <a:fillRect/>
+                    </a:stretch>
+                  </pic:blipFill>
+                  <pic:spPr>
+                    <a:xfrm>
+                      <a:off x="0" y="0"/>
+                      <a:ext cx="5731510" cy="2263775"/>
+                    </a:xfrm>
+                    <a:prstGeom prst="rect">
+                      <a:avLst/>
+                    </a:prstGeom>
+                  </pic:spPr>
+                </pic:pic>
+              </a:graphicData>
+            </a:graphic>
+          </wp:inline>
+        </w:drawing>
+      </w:r>
+    </w:p>
     <w:sectPr>
-      <w:headerReference w:type="default" r:id="rId10"/>
+      <w:headerReference w:type="default" r:id="rId11"/>
       <w:pgSz w:w="11906" w:h="16838"/>
       <w:pgMar w:top="1440" w:right="1440" w:bottom="1440" w:left="1440" w:header="708" w:footer="708" w:gutter="0"/>
       <w:cols w:space="708"/>

</xml_diff>